<commit_message>
Läuft alles. Todo: Säulen hinzufügen, Krasse Beerdigung, Moderne Gebete und Texte?
</commit_message>
<xml_diff>
--- a/Bricks/Ansprache/Regenbogen/Ausblick/Ausblick1.docx
+++ b/Bricks/Ansprache/Regenbogen/Ausblick/Ausblick1.docx
@@ -51,6 +51,12 @@
           <w:rFonts w:ascii="Arial" w:hAnsi="Arial" w:cs="Arial"/>
         </w:rPr>
       </w:pPr>
+      <w:r>
+        <w:rPr>
+          <w:rFonts w:ascii="Arial" w:hAnsi="Arial" w:cs="Arial"/>
+        </w:rPr>
+        <w:t>Freudentage, Regenmomente und alles dazwischen. Aus all dem bestand das Leben von VORNAME NACHNAME. Gott hat versprochen unsere Trauer zu sehen und uns zu Trösten. Er hat zugesagt Licht zu sein in der Dunkelheit und neue Hoffnung zu verleihen. Er stellt dem Tod das Leben entgegen.</w:t>
+      </w:r>
     </w:p>
     <w:p>
       <w:pPr>
@@ -62,7 +68,13 @@
         <w:rPr>
           <w:rFonts w:ascii="Arial" w:hAnsi="Arial" w:cs="Arial"/>
         </w:rPr>
-        <w:t>Freudentage, Regenmomente und alles dazwischen. Aus all dem bestand das Leben von VORNAME NACHNAME. Gott hat versprochen unsere Trauer zu sehen und uns zu Trösten. Er hat zugesagt Licht zu sein in der Dunkelheit und neue Hoffnung zu verleihen. Er stellt dem Tod das Leben entgegen.</w:t>
+        <w:t xml:space="preserve">In der Bibel heißt es: </w:t>
+      </w:r>
+      <w:r>
+        <w:rPr>
+          <w:rFonts w:ascii="Arial" w:hAnsi="Arial" w:cs="Arial"/>
+        </w:rPr>
+        <w:t>BIBELVERS</w:t>
       </w:r>
     </w:p>
     <w:p>
@@ -75,41 +87,8 @@
         <w:rPr>
           <w:rFonts w:ascii="Arial" w:hAnsi="Arial" w:cs="Arial"/>
         </w:rPr>
-        <w:t xml:space="preserve">In der Bibel heißt es: </w:t>
-      </w:r>
-      <w:r>
-        <w:rPr>
-          <w:rFonts w:ascii="Arial" w:hAnsi="Arial" w:cs="Arial"/>
-        </w:rPr>
-        <w:t>BIBELVERS</w:t>
-      </w:r>
-    </w:p>
-    <w:p>
-      <w:pPr>
-        <w:rPr>
-          <w:rFonts w:ascii="Arial" w:hAnsi="Arial" w:cs="Arial"/>
-        </w:rPr>
-      </w:pPr>
-    </w:p>
-    <w:p>
-      <w:pPr>
-        <w:rPr>
-          <w:rFonts w:ascii="Arial" w:hAnsi="Arial" w:cs="Arial"/>
-        </w:rPr>
-      </w:pPr>
-      <w:r>
-        <w:rPr>
-          <w:rFonts w:ascii="Arial" w:hAnsi="Arial" w:cs="Arial"/>
-        </w:rPr>
         <w:t>Gott verheißt uns seinen Schutz, seinen Segen und seine Treue. Und ein sichtbares Bild für diesen Segen ist der Regenbogen. Er kommt in der Bibel immer wieder vor, als ein Symbol für den Frieden, für die Treue Gottes und es ist darüber hinaus ein Symbol des Trostes und des Lebens.</w:t>
       </w:r>
-    </w:p>
-    <w:p>
-      <w:pPr>
-        <w:rPr>
-          <w:rFonts w:ascii="Arial" w:hAnsi="Arial" w:cs="Arial"/>
-        </w:rPr>
-      </w:pPr>
     </w:p>
     <w:p>
       <w:pPr>

</xml_diff>